<commit_message>
srs table of content update
</commit_message>
<xml_diff>
--- a/PROJECT/System Requirements Specification/TINF19C_SRS_Team_3_v0.3.docx
+++ b/PROJECT/System Requirements Specification/TINF19C_SRS_Team_3_v0.3.docx
@@ -63,6 +63,7 @@
         </w:rPr>
         <w:t>(</w:t>
       </w:r>
+      <w:proofErr w:type="spellStart"/>
       <w:r>
         <w:rPr>
           <w:rFonts w:ascii="Verdana" w:hAnsi="Verdana"/>
@@ -81,7 +82,18 @@
           <w:szCs w:val="32"/>
           <w:lang w:val="en-GB"/>
         </w:rPr>
-        <w:t>heft)</w:t>
+        <w:t>heft</w:t>
+      </w:r>
+      <w:proofErr w:type="spellEnd"/>
+      <w:r>
+        <w:rPr>
+          <w:rFonts w:ascii="Verdana" w:hAnsi="Verdana"/>
+          <w:b/>
+          <w:sz w:val="32"/>
+          <w:szCs w:val="32"/>
+          <w:lang w:val="en-GB"/>
+        </w:rPr>
+        <w:t>)</w:t>
       </w:r>
     </w:p>
     <w:p>
@@ -125,7 +137,23 @@
           <w:rFonts w:ascii="Verdana" w:hAnsi="Verdana"/>
           <w:lang w:val="en-GB"/>
         </w:rPr>
-        <w:t>C, SWE I Praxisprojekt 20</w:t>
+        <w:t xml:space="preserve">C, SWE I </w:t>
+      </w:r>
+      <w:proofErr w:type="spellStart"/>
+      <w:r>
+        <w:rPr>
+          <w:rFonts w:ascii="Verdana" w:hAnsi="Verdana"/>
+          <w:lang w:val="en-GB"/>
+        </w:rPr>
+        <w:t>Praxisprojekt</w:t>
+      </w:r>
+      <w:proofErr w:type="spellEnd"/>
+      <w:r>
+        <w:rPr>
+          <w:rFonts w:ascii="Verdana" w:hAnsi="Verdana"/>
+          <w:lang w:val="en-GB"/>
+        </w:rPr>
+        <w:t xml:space="preserve"> 20</w:t>
       </w:r>
       <w:r>
         <w:rPr>
@@ -517,7 +545,39 @@
           <w:rFonts w:ascii="Calibri" w:hAnsi="Calibri"/>
           <w:lang w:val="de-DE"/>
         </w:rPr>
-        <w:t>(Niclas Hörber, Kay Knöpfle, Nico Fischer, Daniel Zichler, Niklas Huber, Phillip Förster)</w:t>
+        <w:t xml:space="preserve">(Niclas </w:t>
+      </w:r>
+      <w:proofErr w:type="spellStart"/>
+      <w:r>
+        <w:rPr>
+          <w:rFonts w:ascii="Calibri" w:hAnsi="Calibri"/>
+          <w:lang w:val="de-DE"/>
+        </w:rPr>
+        <w:t>Hörber</w:t>
+      </w:r>
+      <w:proofErr w:type="spellEnd"/>
+      <w:r>
+        <w:rPr>
+          <w:rFonts w:ascii="Calibri" w:hAnsi="Calibri"/>
+          <w:lang w:val="de-DE"/>
+        </w:rPr>
+        <w:t xml:space="preserve">, Kay Knöpfle, Nico Fischer, Daniel </w:t>
+      </w:r>
+      <w:proofErr w:type="spellStart"/>
+      <w:r>
+        <w:rPr>
+          <w:rFonts w:ascii="Calibri" w:hAnsi="Calibri"/>
+          <w:lang w:val="de-DE"/>
+        </w:rPr>
+        <w:t>Zichler</w:t>
+      </w:r>
+      <w:proofErr w:type="spellEnd"/>
+      <w:r>
+        <w:rPr>
+          <w:rFonts w:ascii="Calibri" w:hAnsi="Calibri"/>
+          <w:lang w:val="de-DE"/>
+        </w:rPr>
+        <w:t>, Niklas Huber, Phillip Förster)</w:t>
       </w:r>
     </w:p>
     <w:p>
@@ -556,6 +616,7 @@
         </w:rPr>
         <w:tab/>
       </w:r>
+      <w:proofErr w:type="spellStart"/>
       <w:r>
         <w:rPr>
           <w:rStyle w:val="Erluterungen"/>
@@ -565,7 +626,19 @@
           <w:sz w:val="22"/>
           <w:lang w:val="en-GB"/>
         </w:rPr>
-        <w:t>Rotebühlplatz 41</w:t>
+        <w:t>Rotebühlplatz</w:t>
+      </w:r>
+      <w:proofErr w:type="spellEnd"/>
+      <w:r>
+        <w:rPr>
+          <w:rStyle w:val="Erluterungen"/>
+          <w:rFonts w:asciiTheme="minorHAnsi" w:hAnsiTheme="minorHAnsi" w:cstheme="minorBidi"/>
+          <w:iCs/>
+          <w:color w:val="auto"/>
+          <w:sz w:val="22"/>
+          <w:lang w:val="en-GB"/>
+        </w:rPr>
+        <w:t xml:space="preserve"> 41</w:t>
       </w:r>
     </w:p>
     <w:p>
@@ -1763,7 +1836,6 @@
           <w:b w:val="0"/>
           <w:noProof/>
           <w:szCs w:val="22"/>
-          <w:lang w:val="en-US"/>
         </w:rPr>
       </w:pPr>
       <w:r>
@@ -1790,6 +1862,8 @@
         </w:rPr>
         <w:fldChar w:fldCharType="separate"/>
       </w:r>
+      <w:bookmarkStart w:id="4" w:name="_GoBack"/>
+      <w:bookmarkEnd w:id="4"/>
       <w:r>
         <w:rPr>
           <w:noProof/>
@@ -1803,7 +1877,6 @@
           <w:b w:val="0"/>
           <w:noProof/>
           <w:szCs w:val="22"/>
-          <w:lang w:val="en-US"/>
         </w:rPr>
         <w:tab/>
       </w:r>
@@ -1817,7 +1890,6 @@
       <w:r>
         <w:rPr>
           <w:noProof/>
-          <w:lang w:val="en-US"/>
         </w:rPr>
         <w:tab/>
       </w:r>
@@ -1830,9 +1902,8 @@
       <w:r>
         <w:rPr>
           <w:noProof/>
-          <w:lang w:val="en-US"/>
-        </w:rPr>
-        <w:instrText xml:space="preserve"> PAGEREF _Toc56100875 \h </w:instrText>
+        </w:rPr>
+        <w:instrText xml:space="preserve"> PAGEREF _Toc56104768 \h </w:instrText>
       </w:r>
       <w:r>
         <w:rPr>
@@ -1848,7 +1919,6 @@
       <w:r>
         <w:rPr>
           <w:noProof/>
-          <w:lang w:val="en-US"/>
         </w:rPr>
         <w:t>3</w:t>
       </w:r>
@@ -1870,7 +1940,6 @@
           <w:rFonts w:asciiTheme="minorHAnsi" w:eastAsiaTheme="minorEastAsia" w:hAnsiTheme="minorHAnsi" w:cstheme="minorBidi"/>
           <w:noProof/>
           <w:szCs w:val="22"/>
-          <w:lang w:val="en-US"/>
         </w:rPr>
       </w:pPr>
       <w:r>
@@ -1891,7 +1960,6 @@
           <w:rFonts w:asciiTheme="minorHAnsi" w:eastAsiaTheme="minorEastAsia" w:hAnsiTheme="minorHAnsi" w:cstheme="minorBidi"/>
           <w:noProof/>
           <w:szCs w:val="22"/>
-          <w:lang w:val="en-US"/>
         </w:rPr>
         <w:tab/>
       </w:r>
@@ -1905,7 +1973,6 @@
       <w:r>
         <w:rPr>
           <w:noProof/>
-          <w:lang w:val="en-US"/>
         </w:rPr>
         <w:tab/>
       </w:r>
@@ -1918,9 +1985,8 @@
       <w:r>
         <w:rPr>
           <w:noProof/>
-          <w:lang w:val="en-US"/>
-        </w:rPr>
-        <w:instrText xml:space="preserve"> PAGEREF _Toc56100876 \h </w:instrText>
+        </w:rPr>
+        <w:instrText xml:space="preserve"> PAGEREF _Toc56104769 \h </w:instrText>
       </w:r>
       <w:r>
         <w:rPr>
@@ -1936,7 +2002,6 @@
       <w:r>
         <w:rPr>
           <w:noProof/>
-          <w:lang w:val="en-US"/>
         </w:rPr>
         <w:t>3</w:t>
       </w:r>
@@ -1958,7 +2023,6 @@
           <w:rFonts w:asciiTheme="minorHAnsi" w:eastAsiaTheme="minorEastAsia" w:hAnsiTheme="minorHAnsi" w:cstheme="minorBidi"/>
           <w:noProof/>
           <w:szCs w:val="22"/>
-          <w:lang w:val="en-US"/>
         </w:rPr>
       </w:pPr>
       <w:r>
@@ -1979,7 +2043,6 @@
           <w:rFonts w:asciiTheme="minorHAnsi" w:eastAsiaTheme="minorEastAsia" w:hAnsiTheme="minorHAnsi" w:cstheme="minorBidi"/>
           <w:noProof/>
           <w:szCs w:val="22"/>
-          <w:lang w:val="en-US"/>
         </w:rPr>
         <w:tab/>
       </w:r>
@@ -1993,7 +2056,6 @@
       <w:r>
         <w:rPr>
           <w:noProof/>
-          <w:lang w:val="en-US"/>
         </w:rPr>
         <w:tab/>
       </w:r>
@@ -2006,9 +2068,8 @@
       <w:r>
         <w:rPr>
           <w:noProof/>
-          <w:lang w:val="en-US"/>
-        </w:rPr>
-        <w:instrText xml:space="preserve"> PAGEREF _Toc56100877 \h </w:instrText>
+        </w:rPr>
+        <w:instrText xml:space="preserve"> PAGEREF _Toc56104770 \h </w:instrText>
       </w:r>
       <w:r>
         <w:rPr>
@@ -2024,7 +2085,6 @@
       <w:r>
         <w:rPr>
           <w:noProof/>
-          <w:lang w:val="en-US"/>
         </w:rPr>
         <w:t>4</w:t>
       </w:r>
@@ -2046,7 +2106,6 @@
           <w:rFonts w:eastAsiaTheme="minorEastAsia" w:cstheme="minorBidi"/>
           <w:noProof/>
           <w:szCs w:val="22"/>
-          <w:lang w:val="en-US"/>
         </w:rPr>
       </w:pPr>
       <w:r>
@@ -2062,7 +2121,6 @@
           <w:rFonts w:eastAsiaTheme="minorEastAsia" w:cstheme="minorBidi"/>
           <w:noProof/>
           <w:szCs w:val="22"/>
-          <w:lang w:val="en-US"/>
         </w:rPr>
         <w:tab/>
       </w:r>
@@ -2076,7 +2134,6 @@
       <w:r>
         <w:rPr>
           <w:noProof/>
-          <w:lang w:val="en-US"/>
         </w:rPr>
         <w:tab/>
       </w:r>
@@ -2089,9 +2146,8 @@
       <w:r>
         <w:rPr>
           <w:noProof/>
-          <w:lang w:val="en-US"/>
-        </w:rPr>
-        <w:instrText xml:space="preserve"> PAGEREF _Toc56100878 \h </w:instrText>
+        </w:rPr>
+        <w:instrText xml:space="preserve"> PAGEREF _Toc56104771 \h </w:instrText>
       </w:r>
       <w:r>
         <w:rPr>
@@ -2107,7 +2163,6 @@
       <w:r>
         <w:rPr>
           <w:noProof/>
-          <w:lang w:val="en-US"/>
         </w:rPr>
         <w:t>5</w:t>
       </w:r>
@@ -2129,7 +2184,6 @@
           <w:rFonts w:eastAsiaTheme="minorEastAsia" w:cstheme="minorBidi"/>
           <w:noProof/>
           <w:szCs w:val="22"/>
-          <w:lang w:val="en-US"/>
         </w:rPr>
       </w:pPr>
       <w:r>
@@ -2145,7 +2199,6 @@
           <w:rFonts w:eastAsiaTheme="minorEastAsia" w:cstheme="minorBidi"/>
           <w:noProof/>
           <w:szCs w:val="22"/>
-          <w:lang w:val="en-US"/>
         </w:rPr>
         <w:tab/>
       </w:r>
@@ -2159,7 +2212,6 @@
       <w:r>
         <w:rPr>
           <w:noProof/>
-          <w:lang w:val="en-US"/>
         </w:rPr>
         <w:tab/>
       </w:r>
@@ -2172,9 +2224,8 @@
       <w:r>
         <w:rPr>
           <w:noProof/>
-          <w:lang w:val="en-US"/>
-        </w:rPr>
-        <w:instrText xml:space="preserve"> PAGEREF _Toc56100879 \h </w:instrText>
+        </w:rPr>
+        <w:instrText xml:space="preserve"> PAGEREF _Toc56104772 \h </w:instrText>
       </w:r>
       <w:r>
         <w:rPr>
@@ -2190,7 +2241,6 @@
       <w:r>
         <w:rPr>
           <w:noProof/>
-          <w:lang w:val="en-US"/>
         </w:rPr>
         <w:t>5</w:t>
       </w:r>
@@ -2212,7 +2262,6 @@
           <w:rFonts w:eastAsiaTheme="minorEastAsia" w:cstheme="minorBidi"/>
           <w:noProof/>
           <w:szCs w:val="22"/>
-          <w:lang w:val="en-US"/>
         </w:rPr>
       </w:pPr>
       <w:r>
@@ -2228,7 +2277,6 @@
           <w:rFonts w:eastAsiaTheme="minorEastAsia" w:cstheme="minorBidi"/>
           <w:noProof/>
           <w:szCs w:val="22"/>
-          <w:lang w:val="en-US"/>
         </w:rPr>
         <w:tab/>
       </w:r>
@@ -2242,7 +2290,6 @@
       <w:r>
         <w:rPr>
           <w:noProof/>
-          <w:lang w:val="en-US"/>
         </w:rPr>
         <w:tab/>
       </w:r>
@@ -2255,9 +2302,8 @@
       <w:r>
         <w:rPr>
           <w:noProof/>
-          <w:lang w:val="en-US"/>
-        </w:rPr>
-        <w:instrText xml:space="preserve"> PAGEREF _Toc56100880 \h </w:instrText>
+        </w:rPr>
+        <w:instrText xml:space="preserve"> PAGEREF _Toc56104773 \h </w:instrText>
       </w:r>
       <w:r>
         <w:rPr>
@@ -2273,7 +2319,6 @@
       <w:r>
         <w:rPr>
           <w:noProof/>
-          <w:lang w:val="en-US"/>
         </w:rPr>
         <w:t>5</w:t>
       </w:r>
@@ -2296,7 +2341,6 @@
           <w:b w:val="0"/>
           <w:noProof/>
           <w:szCs w:val="22"/>
-          <w:lang w:val="en-US"/>
         </w:rPr>
       </w:pPr>
       <w:r>
@@ -2312,7 +2356,6 @@
           <w:b w:val="0"/>
           <w:noProof/>
           <w:szCs w:val="22"/>
-          <w:lang w:val="en-US"/>
         </w:rPr>
         <w:tab/>
       </w:r>
@@ -2326,7 +2369,6 @@
       <w:r>
         <w:rPr>
           <w:noProof/>
-          <w:lang w:val="en-US"/>
         </w:rPr>
         <w:tab/>
       </w:r>
@@ -2339,9 +2381,8 @@
       <w:r>
         <w:rPr>
           <w:noProof/>
-          <w:lang w:val="en-US"/>
-        </w:rPr>
-        <w:instrText xml:space="preserve"> PAGEREF _Toc56100881 \h </w:instrText>
+        </w:rPr>
+        <w:instrText xml:space="preserve"> PAGEREF _Toc56104774 \h </w:instrText>
       </w:r>
       <w:r>
         <w:rPr>
@@ -2357,7 +2398,6 @@
       <w:r>
         <w:rPr>
           <w:noProof/>
-          <w:lang w:val="en-US"/>
         </w:rPr>
         <w:t>6</w:t>
       </w:r>
@@ -2379,7 +2419,6 @@
           <w:rFonts w:asciiTheme="minorHAnsi" w:eastAsiaTheme="minorEastAsia" w:hAnsiTheme="minorHAnsi" w:cstheme="minorBidi"/>
           <w:noProof/>
           <w:szCs w:val="22"/>
-          <w:lang w:val="en-US"/>
         </w:rPr>
       </w:pPr>
       <w:r>
@@ -2400,7 +2439,6 @@
           <w:rFonts w:asciiTheme="minorHAnsi" w:eastAsiaTheme="minorEastAsia" w:hAnsiTheme="minorHAnsi" w:cstheme="minorBidi"/>
           <w:noProof/>
           <w:szCs w:val="22"/>
-          <w:lang w:val="en-US"/>
         </w:rPr>
         <w:tab/>
       </w:r>
@@ -2409,12 +2447,11 @@
           <w:noProof/>
           <w:lang w:val="en-GB"/>
         </w:rPr>
-        <w:t>/LF10/Command Line Inteface</w:t>
-      </w:r>
-      <w:r>
-        <w:rPr>
-          <w:noProof/>
-          <w:lang w:val="en-US"/>
+        <w:t>/LF10/Command Line Interface</w:t>
+      </w:r>
+      <w:r>
+        <w:rPr>
+          <w:noProof/>
         </w:rPr>
         <w:tab/>
       </w:r>
@@ -2427,9 +2464,8 @@
       <w:r>
         <w:rPr>
           <w:noProof/>
-          <w:lang w:val="en-US"/>
-        </w:rPr>
-        <w:instrText xml:space="preserve"> PAGEREF _Toc56100882 \h </w:instrText>
+        </w:rPr>
+        <w:instrText xml:space="preserve"> PAGEREF _Toc56104775 \h </w:instrText>
       </w:r>
       <w:r>
         <w:rPr>
@@ -2445,7 +2481,6 @@
       <w:r>
         <w:rPr>
           <w:noProof/>
-          <w:lang w:val="en-US"/>
         </w:rPr>
         <w:t>6</w:t>
       </w:r>
@@ -2467,7 +2502,6 @@
           <w:rFonts w:asciiTheme="minorHAnsi" w:eastAsiaTheme="minorEastAsia" w:hAnsiTheme="minorHAnsi" w:cstheme="minorBidi"/>
           <w:noProof/>
           <w:szCs w:val="22"/>
-          <w:lang w:val="en-US"/>
         </w:rPr>
       </w:pPr>
       <w:r>
@@ -2488,7 +2522,6 @@
           <w:rFonts w:asciiTheme="minorHAnsi" w:eastAsiaTheme="minorEastAsia" w:hAnsiTheme="minorHAnsi" w:cstheme="minorBidi"/>
           <w:noProof/>
           <w:szCs w:val="22"/>
-          <w:lang w:val="en-US"/>
         </w:rPr>
         <w:tab/>
       </w:r>
@@ -2502,7 +2535,6 @@
       <w:r>
         <w:rPr>
           <w:noProof/>
-          <w:lang w:val="en-US"/>
         </w:rPr>
         <w:tab/>
       </w:r>
@@ -2515,9 +2547,8 @@
       <w:r>
         <w:rPr>
           <w:noProof/>
-          <w:lang w:val="en-US"/>
-        </w:rPr>
-        <w:instrText xml:space="preserve"> PAGEREF _Toc56100883 \h </w:instrText>
+        </w:rPr>
+        <w:instrText xml:space="preserve"> PAGEREF _Toc56104776 \h </w:instrText>
       </w:r>
       <w:r>
         <w:rPr>
@@ -2533,7 +2564,6 @@
       <w:r>
         <w:rPr>
           <w:noProof/>
-          <w:lang w:val="en-US"/>
         </w:rPr>
         <w:t>6</w:t>
       </w:r>
@@ -2555,7 +2585,6 @@
           <w:rFonts w:asciiTheme="minorHAnsi" w:eastAsiaTheme="minorEastAsia" w:hAnsiTheme="minorHAnsi" w:cstheme="minorBidi"/>
           <w:noProof/>
           <w:szCs w:val="22"/>
-          <w:lang w:val="en-US"/>
         </w:rPr>
       </w:pPr>
       <w:r>
@@ -2576,7 +2605,6 @@
           <w:rFonts w:asciiTheme="minorHAnsi" w:eastAsiaTheme="minorEastAsia" w:hAnsiTheme="minorHAnsi" w:cstheme="minorBidi"/>
           <w:noProof/>
           <w:szCs w:val="22"/>
-          <w:lang w:val="en-US"/>
         </w:rPr>
         <w:tab/>
       </w:r>
@@ -2590,7 +2618,6 @@
       <w:r>
         <w:rPr>
           <w:noProof/>
-          <w:lang w:val="en-US"/>
         </w:rPr>
         <w:tab/>
       </w:r>
@@ -2603,9 +2630,8 @@
       <w:r>
         <w:rPr>
           <w:noProof/>
-          <w:lang w:val="en-US"/>
-        </w:rPr>
-        <w:instrText xml:space="preserve"> PAGEREF _Toc56100884 \h </w:instrText>
+        </w:rPr>
+        <w:instrText xml:space="preserve"> PAGEREF _Toc56104777 \h </w:instrText>
       </w:r>
       <w:r>
         <w:rPr>
@@ -2621,7 +2647,6 @@
       <w:r>
         <w:rPr>
           <w:noProof/>
-          <w:lang w:val="en-US"/>
         </w:rPr>
         <w:t>6</w:t>
       </w:r>
@@ -2643,7 +2668,6 @@
           <w:rFonts w:asciiTheme="minorHAnsi" w:eastAsiaTheme="minorEastAsia" w:hAnsiTheme="minorHAnsi" w:cstheme="minorBidi"/>
           <w:noProof/>
           <w:szCs w:val="22"/>
-          <w:lang w:val="en-US"/>
         </w:rPr>
       </w:pPr>
       <w:r>
@@ -2664,7 +2688,6 @@
           <w:rFonts w:asciiTheme="minorHAnsi" w:eastAsiaTheme="minorEastAsia" w:hAnsiTheme="minorHAnsi" w:cstheme="minorBidi"/>
           <w:noProof/>
           <w:szCs w:val="22"/>
-          <w:lang w:val="en-US"/>
         </w:rPr>
         <w:tab/>
       </w:r>
@@ -2678,7 +2701,6 @@
       <w:r>
         <w:rPr>
           <w:noProof/>
-          <w:lang w:val="en-US"/>
         </w:rPr>
         <w:tab/>
       </w:r>
@@ -2691,9 +2713,8 @@
       <w:r>
         <w:rPr>
           <w:noProof/>
-          <w:lang w:val="en-US"/>
-        </w:rPr>
-        <w:instrText xml:space="preserve"> PAGEREF _Toc56100885 \h </w:instrText>
+        </w:rPr>
+        <w:instrText xml:space="preserve"> PAGEREF _Toc56104778 \h </w:instrText>
       </w:r>
       <w:r>
         <w:rPr>
@@ -2709,7 +2730,6 @@
       <w:r>
         <w:rPr>
           <w:noProof/>
-          <w:lang w:val="en-US"/>
         </w:rPr>
         <w:t>6</w:t>
       </w:r>
@@ -2731,7 +2751,6 @@
           <w:rFonts w:asciiTheme="minorHAnsi" w:eastAsiaTheme="minorEastAsia" w:hAnsiTheme="minorHAnsi" w:cstheme="minorBidi"/>
           <w:noProof/>
           <w:szCs w:val="22"/>
-          <w:lang w:val="en-US"/>
         </w:rPr>
       </w:pPr>
       <w:r>
@@ -2752,7 +2771,6 @@
           <w:rFonts w:asciiTheme="minorHAnsi" w:eastAsiaTheme="minorEastAsia" w:hAnsiTheme="minorHAnsi" w:cstheme="minorBidi"/>
           <w:noProof/>
           <w:szCs w:val="22"/>
-          <w:lang w:val="en-US"/>
         </w:rPr>
         <w:tab/>
       </w:r>
@@ -2766,7 +2784,6 @@
       <w:r>
         <w:rPr>
           <w:noProof/>
-          <w:lang w:val="en-US"/>
         </w:rPr>
         <w:tab/>
       </w:r>
@@ -2779,9 +2796,8 @@
       <w:r>
         <w:rPr>
           <w:noProof/>
-          <w:lang w:val="en-US"/>
-        </w:rPr>
-        <w:instrText xml:space="preserve"> PAGEREF _Toc56100886 \h </w:instrText>
+        </w:rPr>
+        <w:instrText xml:space="preserve"> PAGEREF _Toc56104779 \h </w:instrText>
       </w:r>
       <w:r>
         <w:rPr>
@@ -2797,7 +2813,6 @@
       <w:r>
         <w:rPr>
           <w:noProof/>
-          <w:lang w:val="en-US"/>
         </w:rPr>
         <w:t>6</w:t>
       </w:r>
@@ -2819,7 +2834,6 @@
           <w:rFonts w:asciiTheme="minorHAnsi" w:eastAsiaTheme="minorEastAsia" w:hAnsiTheme="minorHAnsi" w:cstheme="minorBidi"/>
           <w:noProof/>
           <w:szCs w:val="22"/>
-          <w:lang w:val="en-US"/>
         </w:rPr>
       </w:pPr>
       <w:r>
@@ -2840,7 +2854,6 @@
           <w:rFonts w:asciiTheme="minorHAnsi" w:eastAsiaTheme="minorEastAsia" w:hAnsiTheme="minorHAnsi" w:cstheme="minorBidi"/>
           <w:noProof/>
           <w:szCs w:val="22"/>
-          <w:lang w:val="en-US"/>
         </w:rPr>
         <w:tab/>
       </w:r>
@@ -2854,7 +2867,6 @@
       <w:r>
         <w:rPr>
           <w:noProof/>
-          <w:lang w:val="en-US"/>
         </w:rPr>
         <w:tab/>
       </w:r>
@@ -2867,9 +2879,8 @@
       <w:r>
         <w:rPr>
           <w:noProof/>
-          <w:lang w:val="en-US"/>
-        </w:rPr>
-        <w:instrText xml:space="preserve"> PAGEREF _Toc56100887 \h </w:instrText>
+        </w:rPr>
+        <w:instrText xml:space="preserve"> PAGEREF _Toc56104780 \h </w:instrText>
       </w:r>
       <w:r>
         <w:rPr>
@@ -2885,7 +2896,6 @@
       <w:r>
         <w:rPr>
           <w:noProof/>
-          <w:lang w:val="en-US"/>
         </w:rPr>
         <w:t>6</w:t>
       </w:r>
@@ -2908,7 +2918,6 @@
           <w:b w:val="0"/>
           <w:noProof/>
           <w:szCs w:val="22"/>
-          <w:lang w:val="en-US"/>
         </w:rPr>
       </w:pPr>
       <w:r>
@@ -2924,7 +2933,6 @@
           <w:b w:val="0"/>
           <w:noProof/>
           <w:szCs w:val="22"/>
-          <w:lang w:val="en-US"/>
         </w:rPr>
         <w:tab/>
       </w:r>
@@ -2938,7 +2946,6 @@
       <w:r>
         <w:rPr>
           <w:noProof/>
-          <w:lang w:val="en-US"/>
         </w:rPr>
         <w:tab/>
       </w:r>
@@ -2951,9 +2958,8 @@
       <w:r>
         <w:rPr>
           <w:noProof/>
-          <w:lang w:val="en-US"/>
-        </w:rPr>
-        <w:instrText xml:space="preserve"> PAGEREF _Toc56100888 \h </w:instrText>
+        </w:rPr>
+        <w:instrText xml:space="preserve"> PAGEREF _Toc56104781 \h </w:instrText>
       </w:r>
       <w:r>
         <w:rPr>
@@ -2969,7 +2975,6 @@
       <w:r>
         <w:rPr>
           <w:noProof/>
-          <w:lang w:val="en-US"/>
         </w:rPr>
         <w:t>7</w:t>
       </w:r>
@@ -2991,7 +2996,6 @@
           <w:rFonts w:asciiTheme="minorHAnsi" w:eastAsiaTheme="minorEastAsia" w:hAnsiTheme="minorHAnsi" w:cstheme="minorBidi"/>
           <w:noProof/>
           <w:szCs w:val="22"/>
-          <w:lang w:val="en-US"/>
         </w:rPr>
       </w:pPr>
       <w:r>
@@ -3007,7 +3011,6 @@
           <w:rFonts w:asciiTheme="minorHAnsi" w:eastAsiaTheme="minorEastAsia" w:hAnsiTheme="minorHAnsi" w:cstheme="minorBidi"/>
           <w:noProof/>
           <w:szCs w:val="22"/>
-          <w:lang w:val="en-US"/>
         </w:rPr>
         <w:tab/>
       </w:r>
@@ -3022,7 +3025,6 @@
       <w:r>
         <w:rPr>
           <w:noProof/>
-          <w:lang w:val="en-US"/>
         </w:rPr>
         <w:tab/>
       </w:r>
@@ -3035,9 +3037,8 @@
       <w:r>
         <w:rPr>
           <w:noProof/>
-          <w:lang w:val="en-US"/>
-        </w:rPr>
-        <w:instrText xml:space="preserve"> PAGEREF _Toc56100889 \h </w:instrText>
+        </w:rPr>
+        <w:instrText xml:space="preserve"> PAGEREF _Toc56104782 \h </w:instrText>
       </w:r>
       <w:r>
         <w:rPr>
@@ -3053,7 +3054,6 @@
       <w:r>
         <w:rPr>
           <w:noProof/>
-          <w:lang w:val="en-US"/>
         </w:rPr>
         <w:t>7</w:t>
       </w:r>
@@ -3075,7 +3075,6 @@
           <w:rFonts w:asciiTheme="minorHAnsi" w:eastAsiaTheme="minorEastAsia" w:hAnsiTheme="minorHAnsi" w:cstheme="minorBidi"/>
           <w:noProof/>
           <w:szCs w:val="22"/>
-          <w:lang w:val="en-US"/>
         </w:rPr>
       </w:pPr>
       <w:r>
@@ -3091,7 +3090,6 @@
           <w:rFonts w:asciiTheme="minorHAnsi" w:eastAsiaTheme="minorEastAsia" w:hAnsiTheme="minorHAnsi" w:cstheme="minorBidi"/>
           <w:noProof/>
           <w:szCs w:val="22"/>
-          <w:lang w:val="en-US"/>
         </w:rPr>
         <w:tab/>
       </w:r>
@@ -3106,7 +3104,6 @@
       <w:r>
         <w:rPr>
           <w:noProof/>
-          <w:lang w:val="en-US"/>
         </w:rPr>
         <w:tab/>
       </w:r>
@@ -3119,9 +3116,8 @@
       <w:r>
         <w:rPr>
           <w:noProof/>
-          <w:lang w:val="en-US"/>
-        </w:rPr>
-        <w:instrText xml:space="preserve"> PAGEREF _Toc56100890 \h </w:instrText>
+        </w:rPr>
+        <w:instrText xml:space="preserve"> PAGEREF _Toc56104783 \h </w:instrText>
       </w:r>
       <w:r>
         <w:rPr>
@@ -3137,7 +3133,6 @@
       <w:r>
         <w:rPr>
           <w:noProof/>
-          <w:lang w:val="en-US"/>
         </w:rPr>
         <w:t>7</w:t>
       </w:r>
@@ -3160,7 +3155,6 @@
           <w:b w:val="0"/>
           <w:noProof/>
           <w:szCs w:val="22"/>
-          <w:lang w:val="en-US"/>
         </w:rPr>
       </w:pPr>
       <w:r>
@@ -3176,7 +3170,6 @@
           <w:b w:val="0"/>
           <w:noProof/>
           <w:szCs w:val="22"/>
-          <w:lang w:val="en-US"/>
         </w:rPr>
         <w:tab/>
       </w:r>
@@ -3190,7 +3183,6 @@
       <w:r>
         <w:rPr>
           <w:noProof/>
-          <w:lang w:val="en-US"/>
         </w:rPr>
         <w:tab/>
       </w:r>
@@ -3203,9 +3195,8 @@
       <w:r>
         <w:rPr>
           <w:noProof/>
-          <w:lang w:val="en-US"/>
-        </w:rPr>
-        <w:instrText xml:space="preserve"> PAGEREF _Toc56100891 \h </w:instrText>
+        </w:rPr>
+        <w:instrText xml:space="preserve"> PAGEREF _Toc56104784 \h </w:instrText>
       </w:r>
       <w:r>
         <w:rPr>
@@ -3221,7 +3212,6 @@
       <w:r>
         <w:rPr>
           <w:noProof/>
-          <w:lang w:val="en-US"/>
         </w:rPr>
         <w:t>8</w:t>
       </w:r>
@@ -3243,7 +3233,6 @@
           <w:rFonts w:asciiTheme="minorHAnsi" w:eastAsiaTheme="minorEastAsia" w:hAnsiTheme="minorHAnsi" w:cstheme="minorBidi"/>
           <w:noProof/>
           <w:szCs w:val="22"/>
-          <w:lang w:val="en-US"/>
         </w:rPr>
       </w:pPr>
       <w:r>
@@ -3258,7 +3247,6 @@
           <w:rFonts w:asciiTheme="minorHAnsi" w:eastAsiaTheme="minorEastAsia" w:hAnsiTheme="minorHAnsi" w:cstheme="minorBidi"/>
           <w:noProof/>
           <w:szCs w:val="22"/>
-          <w:lang w:val="en-US"/>
         </w:rPr>
         <w:tab/>
       </w:r>
@@ -3272,7 +3260,6 @@
       <w:r>
         <w:rPr>
           <w:noProof/>
-          <w:lang w:val="en-US"/>
         </w:rPr>
         <w:tab/>
       </w:r>
@@ -3285,9 +3272,8 @@
       <w:r>
         <w:rPr>
           <w:noProof/>
-          <w:lang w:val="en-US"/>
-        </w:rPr>
-        <w:instrText xml:space="preserve"> PAGEREF _Toc56100892 \h </w:instrText>
+        </w:rPr>
+        <w:instrText xml:space="preserve"> PAGEREF _Toc56104785 \h </w:instrText>
       </w:r>
       <w:r>
         <w:rPr>
@@ -3303,7 +3289,6 @@
       <w:r>
         <w:rPr>
           <w:noProof/>
-          <w:lang w:val="en-US"/>
         </w:rPr>
         <w:t>8</w:t>
       </w:r>
@@ -3325,7 +3310,6 @@
           <w:rFonts w:asciiTheme="minorHAnsi" w:eastAsiaTheme="minorEastAsia" w:hAnsiTheme="minorHAnsi" w:cstheme="minorBidi"/>
           <w:noProof/>
           <w:szCs w:val="22"/>
-          <w:lang w:val="en-US"/>
         </w:rPr>
       </w:pPr>
       <w:r>
@@ -3340,7 +3324,6 @@
           <w:rFonts w:asciiTheme="minorHAnsi" w:eastAsiaTheme="minorEastAsia" w:hAnsiTheme="minorHAnsi" w:cstheme="minorBidi"/>
           <w:noProof/>
           <w:szCs w:val="22"/>
-          <w:lang w:val="en-US"/>
         </w:rPr>
         <w:tab/>
       </w:r>
@@ -3354,7 +3337,6 @@
       <w:r>
         <w:rPr>
           <w:noProof/>
-          <w:lang w:val="en-US"/>
         </w:rPr>
         <w:tab/>
       </w:r>
@@ -3367,9 +3349,8 @@
       <w:r>
         <w:rPr>
           <w:noProof/>
-          <w:lang w:val="en-US"/>
-        </w:rPr>
-        <w:instrText xml:space="preserve"> PAGEREF _Toc56100893 \h </w:instrText>
+        </w:rPr>
+        <w:instrText xml:space="preserve"> PAGEREF _Toc56104786 \h </w:instrText>
       </w:r>
       <w:r>
         <w:rPr>
@@ -3385,7 +3366,6 @@
       <w:r>
         <w:rPr>
           <w:noProof/>
-          <w:lang w:val="en-US"/>
         </w:rPr>
         <w:t>8</w:t>
       </w:r>
@@ -3407,7 +3387,6 @@
           <w:rFonts w:asciiTheme="minorHAnsi" w:eastAsiaTheme="minorEastAsia" w:hAnsiTheme="minorHAnsi" w:cstheme="minorBidi"/>
           <w:noProof/>
           <w:szCs w:val="22"/>
-          <w:lang w:val="en-US"/>
         </w:rPr>
       </w:pPr>
       <w:r>
@@ -3422,7 +3401,6 @@
           <w:rFonts w:asciiTheme="minorHAnsi" w:eastAsiaTheme="minorEastAsia" w:hAnsiTheme="minorHAnsi" w:cstheme="minorBidi"/>
           <w:noProof/>
           <w:szCs w:val="22"/>
-          <w:lang w:val="en-US"/>
         </w:rPr>
         <w:tab/>
       </w:r>
@@ -3436,7 +3414,6 @@
       <w:r>
         <w:rPr>
           <w:noProof/>
-          <w:lang w:val="en-US"/>
         </w:rPr>
         <w:tab/>
       </w:r>
@@ -3449,9 +3426,8 @@
       <w:r>
         <w:rPr>
           <w:noProof/>
-          <w:lang w:val="en-US"/>
-        </w:rPr>
-        <w:instrText xml:space="preserve"> PAGEREF _Toc56100894 \h </w:instrText>
+        </w:rPr>
+        <w:instrText xml:space="preserve"> PAGEREF _Toc56104787 \h </w:instrText>
       </w:r>
       <w:r>
         <w:rPr>
@@ -3467,7 +3443,6 @@
       <w:r>
         <w:rPr>
           <w:noProof/>
-          <w:lang w:val="en-US"/>
         </w:rPr>
         <w:t>8</w:t>
       </w:r>
@@ -3489,22 +3464,20 @@
           <w:rFonts w:asciiTheme="minorHAnsi" w:eastAsiaTheme="minorEastAsia" w:hAnsiTheme="minorHAnsi" w:cstheme="minorBidi"/>
           <w:noProof/>
           <w:szCs w:val="22"/>
-          <w:lang w:val="en-US"/>
-        </w:rPr>
-      </w:pPr>
-      <w:r>
-        <w:rPr>
-          <w:noProof/>
-          <w:lang w:val="en-GB"/>
-        </w:rPr>
-        <w:t>4.4</w:t>
+        </w:rPr>
+      </w:pPr>
+      <w:r>
+        <w:rPr>
+          <w:noProof/>
+          <w:lang w:val="en-GB"/>
+        </w:rPr>
+        <w:t>4.5</w:t>
       </w:r>
       <w:r>
         <w:rPr>
           <w:rFonts w:asciiTheme="minorHAnsi" w:eastAsiaTheme="minorEastAsia" w:hAnsiTheme="minorHAnsi" w:cstheme="minorBidi"/>
           <w:noProof/>
           <w:szCs w:val="22"/>
-          <w:lang w:val="en-US"/>
         </w:rPr>
         <w:tab/>
       </w:r>
@@ -3513,12 +3486,11 @@
           <w:noProof/>
           <w:lang w:val="en-GB"/>
         </w:rPr>
-        <w:t>/NF40/Logging</w:t>
-      </w:r>
-      <w:r>
-        <w:rPr>
-          <w:noProof/>
-          <w:lang w:val="en-US"/>
+        <w:t>/NF40/License</w:t>
+      </w:r>
+      <w:r>
+        <w:rPr>
+          <w:noProof/>
         </w:rPr>
         <w:tab/>
       </w:r>
@@ -3531,169 +3503,8 @@
       <w:r>
         <w:rPr>
           <w:noProof/>
-          <w:lang w:val="en-US"/>
-        </w:rPr>
-        <w:instrText xml:space="preserve"> PAGEREF _Toc56100895 \h </w:instrText>
-      </w:r>
-      <w:r>
-        <w:rPr>
-          <w:noProof/>
-        </w:rPr>
-      </w:r>
-      <w:r>
-        <w:rPr>
-          <w:noProof/>
-        </w:rPr>
-        <w:fldChar w:fldCharType="separate"/>
-      </w:r>
-      <w:r>
-        <w:rPr>
-          <w:noProof/>
-          <w:lang w:val="en-US"/>
-        </w:rPr>
-        <w:t>8</w:t>
-      </w:r>
-      <w:r>
-        <w:rPr>
-          <w:noProof/>
-        </w:rPr>
-        <w:fldChar w:fldCharType="end"/>
-      </w:r>
-    </w:p>
-    <w:p>
-      <w:pPr>
-        <w:pStyle w:val="Verzeichnis2"/>
-        <w:tabs>
-          <w:tab w:val="left" w:pos="849"/>
-          <w:tab w:val="right" w:leader="dot" w:pos="9060"/>
-        </w:tabs>
-        <w:rPr>
-          <w:rFonts w:asciiTheme="minorHAnsi" w:eastAsiaTheme="minorEastAsia" w:hAnsiTheme="minorHAnsi" w:cstheme="minorBidi"/>
-          <w:noProof/>
-          <w:szCs w:val="22"/>
-          <w:lang w:val="en-US"/>
-        </w:rPr>
-      </w:pPr>
-      <w:r>
-        <w:rPr>
-          <w:noProof/>
-          <w:lang w:val="en-GB"/>
-        </w:rPr>
-        <w:t>4.5</w:t>
-      </w:r>
-      <w:r>
-        <w:rPr>
-          <w:rFonts w:asciiTheme="minorHAnsi" w:eastAsiaTheme="minorEastAsia" w:hAnsiTheme="minorHAnsi" w:cstheme="minorBidi"/>
-          <w:noProof/>
-          <w:szCs w:val="22"/>
-          <w:lang w:val="en-US"/>
-        </w:rPr>
-        <w:tab/>
-      </w:r>
-      <w:r>
-        <w:rPr>
-          <w:noProof/>
-          <w:lang w:val="en-GB"/>
-        </w:rPr>
-        <w:t>/NF50/Command Line Interface</w:t>
-      </w:r>
-      <w:r>
-        <w:rPr>
-          <w:noProof/>
-          <w:lang w:val="en-US"/>
-        </w:rPr>
-        <w:tab/>
-      </w:r>
-      <w:r>
-        <w:rPr>
-          <w:noProof/>
-        </w:rPr>
-        <w:fldChar w:fldCharType="begin"/>
-      </w:r>
-      <w:r>
-        <w:rPr>
-          <w:noProof/>
-          <w:lang w:val="en-US"/>
-        </w:rPr>
-        <w:instrText xml:space="preserve"> PAGEREF _Toc56100896 \h </w:instrText>
-      </w:r>
-      <w:r>
-        <w:rPr>
-          <w:noProof/>
-        </w:rPr>
-      </w:r>
-      <w:r>
-        <w:rPr>
-          <w:noProof/>
-        </w:rPr>
-        <w:fldChar w:fldCharType="separate"/>
-      </w:r>
-      <w:r>
-        <w:rPr>
-          <w:noProof/>
-          <w:lang w:val="en-US"/>
-        </w:rPr>
-        <w:t>8</w:t>
-      </w:r>
-      <w:r>
-        <w:rPr>
-          <w:noProof/>
-        </w:rPr>
-        <w:fldChar w:fldCharType="end"/>
-      </w:r>
-    </w:p>
-    <w:p>
-      <w:pPr>
-        <w:pStyle w:val="Verzeichnis2"/>
-        <w:tabs>
-          <w:tab w:val="left" w:pos="849"/>
-          <w:tab w:val="right" w:leader="dot" w:pos="9060"/>
-        </w:tabs>
-        <w:rPr>
-          <w:rFonts w:asciiTheme="minorHAnsi" w:eastAsiaTheme="minorEastAsia" w:hAnsiTheme="minorHAnsi" w:cstheme="minorBidi"/>
-          <w:noProof/>
-          <w:szCs w:val="22"/>
-        </w:rPr>
-      </w:pPr>
-      <w:r>
-        <w:rPr>
-          <w:noProof/>
-          <w:lang w:val="en-GB"/>
-        </w:rPr>
-        <w:t>4.5</w:t>
-      </w:r>
-      <w:r>
-        <w:rPr>
-          <w:rFonts w:asciiTheme="minorHAnsi" w:eastAsiaTheme="minorEastAsia" w:hAnsiTheme="minorHAnsi" w:cstheme="minorBidi"/>
-          <w:noProof/>
-          <w:szCs w:val="22"/>
-        </w:rPr>
-        <w:tab/>
-      </w:r>
-      <w:r>
-        <w:rPr>
-          <w:noProof/>
-          <w:lang w:val="en-GB"/>
-        </w:rPr>
-        <w:t>/NF60/License</w:t>
-      </w:r>
-      <w:r>
-        <w:rPr>
-          <w:noProof/>
-        </w:rPr>
-        <w:tab/>
-      </w:r>
-      <w:r>
-        <w:rPr>
-          <w:noProof/>
-        </w:rPr>
-        <w:fldChar w:fldCharType="begin"/>
-      </w:r>
-      <w:r>
-        <w:rPr>
-          <w:noProof/>
-        </w:rPr>
-        <w:instrText xml:space="preserve"> PAGEREF _Toc56100897 \h </w:instrText>
+        </w:rPr>
+        <w:instrText xml:space="preserve"> PAGEREF _Toc56104788 \h </w:instrText>
       </w:r>
       <w:r>
         <w:rPr>
@@ -3772,7 +3583,7 @@
         <w:rPr>
           <w:noProof/>
         </w:rPr>
-        <w:instrText xml:space="preserve"> PAGEREF _Toc56100898 \h </w:instrText>
+        <w:instrText xml:space="preserve"> PAGEREF _Toc56104789 \h </w:instrText>
       </w:r>
       <w:r>
         <w:rPr>
@@ -3831,7 +3642,7 @@
           <w:lang w:val="en-GB"/>
         </w:rPr>
       </w:pPr>
-      <w:bookmarkStart w:id="4" w:name="_Toc56100875"/>
+      <w:bookmarkStart w:id="5" w:name="_Toc56104768"/>
       <w:r>
         <w:rPr>
           <w:lang w:val="en-GB"/>
@@ -3839,7 +3650,7 @@
         <w:lastRenderedPageBreak/>
         <w:t>Introduction</w:t>
       </w:r>
-      <w:bookmarkEnd w:id="4"/>
+      <w:bookmarkEnd w:id="5"/>
     </w:p>
     <w:p>
       <w:pPr>
@@ -3851,9 +3662,9 @@
           <w:lang w:val="en-US"/>
         </w:rPr>
       </w:pPr>
-      <w:bookmarkStart w:id="5" w:name="_Toc522094875"/>
-      <w:bookmarkStart w:id="6" w:name="_Toc522094927"/>
-      <w:bookmarkStart w:id="7" w:name="_Toc522168323"/>
+      <w:bookmarkStart w:id="6" w:name="_Toc522094875"/>
+      <w:bookmarkStart w:id="7" w:name="_Toc522094927"/>
+      <w:bookmarkStart w:id="8" w:name="_Toc522168323"/>
       <w:r>
         <w:rPr>
           <w:rStyle w:val="Erluterungen"/>
@@ -3861,7 +3672,27 @@
           <w:color w:val="000000" w:themeColor="text1"/>
           <w:lang w:val="en-US"/>
         </w:rPr>
-        <w:t xml:space="preserve">The goal of this project is to develop a Server farm which supports the testing of OPC UA Clients. The Server farm should provide multiple virtual OPC UA Server via Network. These virtual OPC UA Server profiles should be parameterizable via an AutomationML configuration file (in CAEX 3.0).  In conclusion, the software should simulate multiple OPC UA Servers on one computer for testing OPC UA Clients. The target group are developer and tester of applications with OPC UA Client-Interface. </w:t>
+        <w:t xml:space="preserve">The goal of this project is to develop a Server farm which supports the testing of OPC UA Clients. The Server farm should provide multiple virtual OPC UA Server via Network. These virtual OPC UA Server profiles should be parameterizable via an </w:t>
+      </w:r>
+      <w:proofErr w:type="spellStart"/>
+      <w:r>
+        <w:rPr>
+          <w:rStyle w:val="Erluterungen"/>
+          <w:rFonts w:ascii="Calibri" w:hAnsi="Calibri" w:cs="Calibri"/>
+          <w:color w:val="000000" w:themeColor="text1"/>
+          <w:lang w:val="en-US"/>
+        </w:rPr>
+        <w:t>AutomationML</w:t>
+      </w:r>
+      <w:proofErr w:type="spellEnd"/>
+      <w:r>
+        <w:rPr>
+          <w:rStyle w:val="Erluterungen"/>
+          <w:rFonts w:ascii="Calibri" w:hAnsi="Calibri" w:cs="Calibri"/>
+          <w:color w:val="000000" w:themeColor="text1"/>
+          <w:lang w:val="en-US"/>
+        </w:rPr>
+        <w:t xml:space="preserve"> configuration file (in CAEX 3.0).  In conclusion, the software should simulate multiple OPC UA Servers on one computer for testing OPC UA Clients. The target group are developer and tester of applications with OPC UA Client-Interface. </w:t>
       </w:r>
       <w:r>
         <w:rPr>
@@ -3881,7 +3712,7 @@
           <w:lang w:val="en-GB"/>
         </w:rPr>
       </w:pPr>
-      <w:bookmarkStart w:id="8" w:name="_Toc56100876"/>
+      <w:bookmarkStart w:id="9" w:name="_Toc56104769"/>
       <w:r>
         <w:rPr>
           <w:lang w:val="en-GB"/>
@@ -3894,10 +3725,10 @@
         </w:rPr>
         <w:t>Environment</w:t>
       </w:r>
-      <w:bookmarkEnd w:id="5"/>
       <w:bookmarkEnd w:id="6"/>
       <w:bookmarkEnd w:id="7"/>
       <w:bookmarkEnd w:id="8"/>
+      <w:bookmarkEnd w:id="9"/>
     </w:p>
     <w:p>
       <w:pPr>
@@ -3910,7 +3741,7 @@
           <w:lang w:val="en-US"/>
         </w:rPr>
       </w:pPr>
-      <w:bookmarkStart w:id="9" w:name="_Hlk522167040"/>
+      <w:bookmarkStart w:id="10" w:name="_Hlk522167040"/>
       <w:r>
         <w:rPr>
           <w:rStyle w:val="Erluterungen"/>
@@ -4007,7 +3838,51 @@
           <w:color w:val="000000" w:themeColor="text1"/>
           <w:lang w:val="en-US"/>
         </w:rPr>
-        <w:t xml:space="preserve">With CAEX 3.0 in AutomationML (AML) an OPC server can be configured. AML is short for Automation MarkUp Language and it is the connecting element for the seamless automation planning. For that AML describes automation plans as objects and use various standards to describes them. The relevant standard in the context of this project is CAEX 3.0. It is used as to describe hierarchical structures and links. It is also XML based, a meta data format and it is standardized in IEC 62424. </w:t>
+        <w:t xml:space="preserve">With CAEX 3.0 in </w:t>
+      </w:r>
+      <w:proofErr w:type="spellStart"/>
+      <w:r>
+        <w:rPr>
+          <w:rStyle w:val="Erluterungen"/>
+          <w:rFonts w:ascii="Calibri" w:hAnsi="Calibri" w:cs="Calibri"/>
+          <w:iCs/>
+          <w:color w:val="000000" w:themeColor="text1"/>
+          <w:lang w:val="en-US"/>
+        </w:rPr>
+        <w:t>AutomationML</w:t>
+      </w:r>
+      <w:proofErr w:type="spellEnd"/>
+      <w:r>
+        <w:rPr>
+          <w:rStyle w:val="Erluterungen"/>
+          <w:rFonts w:ascii="Calibri" w:hAnsi="Calibri" w:cs="Calibri"/>
+          <w:iCs/>
+          <w:color w:val="000000" w:themeColor="text1"/>
+          <w:lang w:val="en-US"/>
+        </w:rPr>
+        <w:t xml:space="preserve"> (AML) an OPC server can be configured. AML is short for Automation </w:t>
+      </w:r>
+      <w:proofErr w:type="spellStart"/>
+      <w:r>
+        <w:rPr>
+          <w:rStyle w:val="Erluterungen"/>
+          <w:rFonts w:ascii="Calibri" w:hAnsi="Calibri" w:cs="Calibri"/>
+          <w:iCs/>
+          <w:color w:val="000000" w:themeColor="text1"/>
+          <w:lang w:val="en-US"/>
+        </w:rPr>
+        <w:t>MarkUp</w:t>
+      </w:r>
+      <w:proofErr w:type="spellEnd"/>
+      <w:r>
+        <w:rPr>
+          <w:rStyle w:val="Erluterungen"/>
+          <w:rFonts w:ascii="Calibri" w:hAnsi="Calibri" w:cs="Calibri"/>
+          <w:iCs/>
+          <w:color w:val="000000" w:themeColor="text1"/>
+          <w:lang w:val="en-US"/>
+        </w:rPr>
+        <w:t xml:space="preserve"> Language and it is the connecting element for the seamless automation planning. For that AML describes automation plans as objects and use various standards to describes them. The relevant standard in the context of this project is CAEX 3.0. It is used as to describe hierarchical structures and links. It is also XML based, a meta data format and it is standardized in IEC 62424. </w:t>
       </w:r>
     </w:p>
     <w:p>
@@ -4156,7 +4031,7 @@
           <w:lang w:val="en-GB"/>
         </w:rPr>
       </w:pPr>
-      <w:bookmarkStart w:id="10" w:name="_Toc39779043"/>
+      <w:bookmarkStart w:id="11" w:name="_Toc39779043"/>
       <w:r>
         <w:rPr>
           <w:lang w:val="en-GB"/>
@@ -4200,7 +4075,7 @@
         </w:rPr>
         <w:t>- Product Environment</w:t>
       </w:r>
-      <w:bookmarkEnd w:id="10"/>
+      <w:bookmarkEnd w:id="11"/>
     </w:p>
     <w:p>
       <w:pPr>
@@ -4227,7 +4102,7 @@
           <w:lang w:val="en-GB"/>
         </w:rPr>
       </w:pPr>
-      <w:bookmarkStart w:id="11" w:name="_Toc522107858"/>
+      <w:bookmarkStart w:id="12" w:name="_Toc522107858"/>
     </w:p>
     <w:p>
       <w:pPr>
@@ -4236,15 +4111,15 @@
           <w:lang w:val="en-GB"/>
         </w:rPr>
       </w:pPr>
-      <w:bookmarkStart w:id="12" w:name="_Toc56100877"/>
+      <w:bookmarkStart w:id="13" w:name="_Toc56104770"/>
       <w:r>
         <w:rPr>
           <w:lang w:val="en-GB"/>
         </w:rPr>
         <w:t>Use Cases</w:t>
       </w:r>
-      <w:bookmarkEnd w:id="11"/>
       <w:bookmarkEnd w:id="12"/>
+      <w:bookmarkEnd w:id="13"/>
     </w:p>
     <w:p>
       <w:pPr>
@@ -4373,7 +4248,7 @@
           <w:lang w:val="en-GB"/>
         </w:rPr>
       </w:pPr>
-      <w:bookmarkStart w:id="13" w:name="_Toc39779044"/>
+      <w:bookmarkStart w:id="14" w:name="_Toc39779044"/>
       <w:r>
         <w:rPr>
           <w:noProof/>
@@ -4468,7 +4343,7 @@
         </w:rPr>
         <w:t xml:space="preserve"> - Use Case Overview Diagram</w:t>
       </w:r>
-      <w:bookmarkEnd w:id="13"/>
+      <w:bookmarkEnd w:id="14"/>
     </w:p>
     <w:p>
       <w:pPr>
@@ -4481,7 +4356,7 @@
         </w:rPr>
       </w:pPr>
     </w:p>
-    <w:bookmarkEnd w:id="9"/>
+    <w:bookmarkEnd w:id="10"/>
     <w:p>
       <w:pPr>
         <w:jc w:val="left"/>
@@ -4518,7 +4393,7 @@
           <w:lang w:val="en-GB"/>
         </w:rPr>
       </w:pPr>
-      <w:bookmarkStart w:id="14" w:name="_Toc56100878"/>
+      <w:bookmarkStart w:id="15" w:name="_Toc56104771"/>
       <w:r>
         <w:rPr>
           <w:rStyle w:val="normaltextrun"/>
@@ -4541,7 +4416,7 @@
         </w:rPr>
         <w:t>Set server profiles</w:t>
       </w:r>
-      <w:bookmarkEnd w:id="14"/>
+      <w:bookmarkEnd w:id="15"/>
       <w:r>
         <w:rPr>
           <w:rStyle w:val="normaltextrun"/>
@@ -5299,7 +5174,7 @@
           <w:lang w:val="en-GB"/>
         </w:rPr>
       </w:pPr>
-      <w:bookmarkStart w:id="15" w:name="_Toc56100879"/>
+      <w:bookmarkStart w:id="16" w:name="_Toc56104772"/>
       <w:r>
         <w:rPr>
           <w:rStyle w:val="normaltextrun"/>
@@ -5321,7 +5196,7 @@
         </w:rPr>
         <w:t>Starting server farm</w:t>
       </w:r>
-      <w:bookmarkEnd w:id="15"/>
+      <w:bookmarkEnd w:id="16"/>
     </w:p>
     <w:tbl>
       <w:tblPr>
@@ -5960,7 +5835,7 @@
           <w:lang w:val="en-GB"/>
         </w:rPr>
       </w:pPr>
-      <w:bookmarkStart w:id="16" w:name="_Toc56100880"/>
+      <w:bookmarkStart w:id="17" w:name="_Toc56104773"/>
       <w:r>
         <w:rPr>
           <w:rStyle w:val="normaltextrun"/>
@@ -5968,7 +5843,7 @@
         </w:rPr>
         <w:t>&lt;UC.001&gt; Testing OPC UA Client(s)</w:t>
       </w:r>
-      <w:bookmarkEnd w:id="16"/>
+      <w:bookmarkEnd w:id="17"/>
     </w:p>
     <w:tbl>
       <w:tblPr>
@@ -6634,8 +6509,8 @@
           <w:lang w:val="en-GB"/>
         </w:rPr>
       </w:pPr>
-      <w:bookmarkStart w:id="17" w:name="_Toc522168324"/>
-      <w:bookmarkStart w:id="18" w:name="_Toc56100881"/>
+      <w:bookmarkStart w:id="18" w:name="_Toc522168324"/>
+      <w:bookmarkStart w:id="19" w:name="_Toc56104774"/>
       <w:r>
         <w:rPr>
           <w:lang w:val="en-GB"/>
@@ -6649,14 +6524,14 @@
         </w:rPr>
         <w:t xml:space="preserve">duct </w:t>
       </w:r>
-      <w:bookmarkEnd w:id="17"/>
+      <w:bookmarkEnd w:id="18"/>
       <w:r>
         <w:rPr>
           <w:lang w:val="en-GB"/>
         </w:rPr>
         <w:t>Requirements</w:t>
       </w:r>
-      <w:bookmarkEnd w:id="18"/>
+      <w:bookmarkEnd w:id="19"/>
     </w:p>
     <w:p>
       <w:pPr>
@@ -6734,19 +6609,19 @@
           <w:lang w:val="en-GB"/>
         </w:rPr>
       </w:pPr>
-      <w:bookmarkStart w:id="19" w:name="_Toc522094880"/>
-      <w:bookmarkStart w:id="20" w:name="_Toc522094932"/>
-      <w:bookmarkStart w:id="21" w:name="_Toc522168330"/>
-      <w:bookmarkStart w:id="22" w:name="_Toc56100882"/>
+      <w:bookmarkStart w:id="20" w:name="_Toc522094880"/>
+      <w:bookmarkStart w:id="21" w:name="_Toc522094932"/>
+      <w:bookmarkStart w:id="22" w:name="_Toc522168330"/>
+      <w:bookmarkStart w:id="23" w:name="_Toc56104775"/>
       <w:r>
         <w:rPr>
           <w:lang w:val="en-GB"/>
         </w:rPr>
         <w:t>/LF10/</w:t>
       </w:r>
-      <w:bookmarkEnd w:id="19"/>
       <w:bookmarkEnd w:id="20"/>
       <w:bookmarkEnd w:id="21"/>
+      <w:bookmarkEnd w:id="22"/>
       <w:r>
         <w:rPr>
           <w:lang w:val="en-GB"/>
@@ -6765,7 +6640,7 @@
         </w:rPr>
         <w:t>face</w:t>
       </w:r>
-      <w:bookmarkEnd w:id="22"/>
+      <w:bookmarkEnd w:id="23"/>
     </w:p>
     <w:p>
       <w:pPr>
@@ -6824,19 +6699,19 @@
           <w:lang w:val="en-GB"/>
         </w:rPr>
       </w:pPr>
-      <w:bookmarkStart w:id="23" w:name="_Toc522094881"/>
-      <w:bookmarkStart w:id="24" w:name="_Toc522094933"/>
-      <w:bookmarkStart w:id="25" w:name="_Toc522168331"/>
-      <w:bookmarkStart w:id="26" w:name="_Toc56100883"/>
+      <w:bookmarkStart w:id="24" w:name="_Toc522094881"/>
+      <w:bookmarkStart w:id="25" w:name="_Toc522094933"/>
+      <w:bookmarkStart w:id="26" w:name="_Toc522168331"/>
+      <w:bookmarkStart w:id="27" w:name="_Toc56104776"/>
       <w:r>
         <w:rPr>
           <w:lang w:val="en-GB"/>
         </w:rPr>
         <w:t>/LF20</w:t>
       </w:r>
-      <w:bookmarkEnd w:id="23"/>
       <w:bookmarkEnd w:id="24"/>
       <w:bookmarkEnd w:id="25"/>
+      <w:bookmarkEnd w:id="26"/>
       <w:r>
         <w:rPr>
           <w:lang w:val="en-GB"/>
@@ -6849,7 +6724,7 @@
         </w:rPr>
         <w:t>File validation</w:t>
       </w:r>
-      <w:bookmarkEnd w:id="26"/>
+      <w:bookmarkEnd w:id="27"/>
     </w:p>
     <w:p>
       <w:pPr>
@@ -6884,7 +6759,7 @@
           <w:lang w:val="en-GB"/>
         </w:rPr>
       </w:pPr>
-      <w:bookmarkStart w:id="27" w:name="_Toc56100884"/>
+      <w:bookmarkStart w:id="28" w:name="_Toc56104777"/>
       <w:r>
         <w:rPr>
           <w:lang w:val="en-GB"/>
@@ -6909,7 +6784,7 @@
         </w:rPr>
         <w:t>Server configuration</w:t>
       </w:r>
-      <w:bookmarkEnd w:id="27"/>
+      <w:bookmarkEnd w:id="28"/>
     </w:p>
     <w:p>
       <w:pPr>
@@ -6944,7 +6819,7 @@
           <w:lang w:val="en-GB"/>
         </w:rPr>
       </w:pPr>
-      <w:bookmarkStart w:id="28" w:name="_Toc56100885"/>
+      <w:bookmarkStart w:id="29" w:name="_Toc56104778"/>
       <w:r>
         <w:rPr>
           <w:lang w:val="en-GB"/>
@@ -6967,9 +6842,17 @@
         <w:rPr>
           <w:lang w:val="en-GB"/>
         </w:rPr>
-        <w:t>Server startup</w:t>
-      </w:r>
-      <w:bookmarkEnd w:id="28"/>
+        <w:t xml:space="preserve">Server </w:t>
+      </w:r>
+      <w:proofErr w:type="spellStart"/>
+      <w:r>
+        <w:rPr>
+          <w:lang w:val="en-GB"/>
+        </w:rPr>
+        <w:t>startup</w:t>
+      </w:r>
+      <w:bookmarkEnd w:id="29"/>
+      <w:proofErr w:type="spellEnd"/>
     </w:p>
     <w:p>
       <w:pPr>
@@ -6992,7 +6875,7 @@
           <w:lang w:val="en-GB"/>
         </w:rPr>
       </w:pPr>
-      <w:bookmarkStart w:id="29" w:name="_Toc56100886"/>
+      <w:bookmarkStart w:id="30" w:name="_Toc56104779"/>
       <w:r>
         <w:rPr>
           <w:lang w:val="en-GB"/>
@@ -7017,7 +6900,7 @@
         </w:rPr>
         <w:t>Server shutdown</w:t>
       </w:r>
-      <w:bookmarkEnd w:id="29"/>
+      <w:bookmarkEnd w:id="30"/>
     </w:p>
     <w:p>
       <w:pPr>
@@ -7064,7 +6947,7 @@
           <w:lang w:val="en-GB"/>
         </w:rPr>
       </w:pPr>
-      <w:bookmarkStart w:id="30" w:name="_Toc56100887"/>
+      <w:bookmarkStart w:id="31" w:name="_Toc56104780"/>
       <w:r>
         <w:rPr>
           <w:lang w:val="en-GB"/>
@@ -7089,7 +6972,7 @@
         </w:rPr>
         <w:t>Logging</w:t>
       </w:r>
-      <w:bookmarkEnd w:id="30"/>
+      <w:bookmarkEnd w:id="31"/>
     </w:p>
     <w:p>
       <w:pPr>
@@ -7175,10 +7058,10 @@
           <w:lang w:val="en-GB"/>
         </w:rPr>
       </w:pPr>
-      <w:bookmarkStart w:id="31" w:name="_Toc522094882"/>
-      <w:bookmarkStart w:id="32" w:name="_Toc522094934"/>
-      <w:bookmarkStart w:id="33" w:name="_Toc522168332"/>
-      <w:bookmarkStart w:id="34" w:name="_Toc56100888"/>
+      <w:bookmarkStart w:id="32" w:name="_Toc522094882"/>
+      <w:bookmarkStart w:id="33" w:name="_Toc522094934"/>
+      <w:bookmarkStart w:id="34" w:name="_Toc522168332"/>
+      <w:bookmarkStart w:id="35" w:name="_Toc56104781"/>
       <w:r>
         <w:rPr>
           <w:lang w:val="en-GB"/>
@@ -7204,16 +7087,16 @@
         </w:rPr>
         <w:t>at</w:t>
       </w:r>
-      <w:bookmarkEnd w:id="31"/>
       <w:bookmarkEnd w:id="32"/>
+      <w:bookmarkEnd w:id="33"/>
       <w:r>
         <w:rPr>
           <w:lang w:val="en-GB"/>
         </w:rPr>
         <w:t>a</w:t>
       </w:r>
-      <w:bookmarkEnd w:id="33"/>
       <w:bookmarkEnd w:id="34"/>
+      <w:bookmarkEnd w:id="35"/>
       <w:r>
         <w:rPr>
           <w:lang w:val="en-GB"/>
@@ -7247,9 +7130,9 @@
           <w:lang w:val="en-GB"/>
         </w:rPr>
       </w:pPr>
-      <w:bookmarkStart w:id="35" w:name="_Toc56100889"/>
       <w:bookmarkStart w:id="36" w:name="_Toc522094883"/>
       <w:bookmarkStart w:id="37" w:name="_Toc522094935"/>
+      <w:bookmarkStart w:id="38" w:name="_Toc56104782"/>
       <w:r>
         <w:rPr>
           <w:rFonts w:asciiTheme="minorHAnsi" w:hAnsiTheme="minorHAnsi" w:cstheme="minorHAnsi"/>
@@ -7278,7 +7161,7 @@
         </w:rPr>
         <w:t>Configuration File in CAEX 3.0</w:t>
       </w:r>
-      <w:bookmarkEnd w:id="35"/>
+      <w:bookmarkEnd w:id="38"/>
     </w:p>
     <w:p>
       <w:pPr>
@@ -7308,6 +7191,7 @@
         </w:rPr>
         <w:t xml:space="preserve"> </w:t>
       </w:r>
+      <w:proofErr w:type="spellStart"/>
       <w:r>
         <w:rPr>
           <w:rFonts w:cstheme="minorHAnsi"/>
@@ -7315,7 +7199,17 @@
           <w:szCs w:val="28"/>
           <w:lang w:val="en-US"/>
         </w:rPr>
-        <w:t>AutomationML-configuration file in CAEX 3.0</w:t>
+        <w:t>AutomationML</w:t>
+      </w:r>
+      <w:proofErr w:type="spellEnd"/>
+      <w:r>
+        <w:rPr>
+          <w:rFonts w:cstheme="minorHAnsi"/>
+          <w:sz w:val="24"/>
+          <w:szCs w:val="28"/>
+          <w:lang w:val="en-US"/>
+        </w:rPr>
+        <w:t>-configuration file in CAEX 3.0</w:t>
       </w:r>
     </w:p>
     <w:p>
@@ -7338,7 +7232,7 @@
           <w:lang w:val="en-GB"/>
         </w:rPr>
       </w:pPr>
-      <w:bookmarkStart w:id="38" w:name="_Toc56100890"/>
+      <w:bookmarkStart w:id="39" w:name="_Toc56104783"/>
       <w:r>
         <w:rPr>
           <w:rFonts w:asciiTheme="minorHAnsi" w:hAnsiTheme="minorHAnsi" w:cstheme="minorHAnsi"/>
@@ -7367,7 +7261,7 @@
         </w:rPr>
         <w:t>OPC UA Server Profilers</w:t>
       </w:r>
-      <w:bookmarkEnd w:id="38"/>
+      <w:bookmarkEnd w:id="39"/>
     </w:p>
     <w:p>
       <w:pPr>
@@ -7404,7 +7298,7 @@
           <w:lang w:val="en-GB"/>
         </w:rPr>
       </w:pPr>
-      <w:bookmarkStart w:id="39" w:name="_Toc56100891"/>
+      <w:bookmarkStart w:id="40" w:name="_Toc56104784"/>
       <w:bookmarkEnd w:id="36"/>
       <w:bookmarkEnd w:id="37"/>
       <w:r>
@@ -7414,7 +7308,7 @@
         <w:lastRenderedPageBreak/>
         <w:t>Non-Functional Requirements</w:t>
       </w:r>
-      <w:bookmarkEnd w:id="39"/>
+      <w:bookmarkEnd w:id="40"/>
     </w:p>
     <w:p>
       <w:pPr>
@@ -7431,7 +7325,7 @@
           <w:lang w:val="en-GB"/>
         </w:rPr>
       </w:pPr>
-      <w:bookmarkStart w:id="40" w:name="_Hlk522107238"/>
+      <w:bookmarkStart w:id="41" w:name="_Hlk522107238"/>
       <w:r>
         <w:rPr>
           <w:rStyle w:val="Erluterungen"/>
@@ -7456,7 +7350,7 @@
           <w:lang w:val="en-GB"/>
         </w:rPr>
       </w:pPr>
-      <w:bookmarkStart w:id="41" w:name="_Toc56100892"/>
+      <w:bookmarkStart w:id="42" w:name="_Toc56104785"/>
       <w:r>
         <w:rPr>
           <w:lang w:val="en-GB"/>
@@ -7469,7 +7363,7 @@
         </w:rPr>
         <w:t>Open62541-Stack</w:t>
       </w:r>
-      <w:bookmarkEnd w:id="41"/>
+      <w:bookmarkEnd w:id="42"/>
     </w:p>
     <w:p>
       <w:pPr>
@@ -7504,7 +7398,7 @@
           <w:lang w:val="en-GB"/>
         </w:rPr>
       </w:pPr>
-      <w:bookmarkStart w:id="42" w:name="_Toc56100893"/>
+      <w:bookmarkStart w:id="43" w:name="_Toc56104786"/>
       <w:r>
         <w:rPr>
           <w:lang w:val="en-GB"/>
@@ -7517,7 +7411,7 @@
         </w:rPr>
         <w:t>System with CAEX 3.0 parser</w:t>
       </w:r>
-      <w:bookmarkEnd w:id="42"/>
+      <w:bookmarkEnd w:id="43"/>
     </w:p>
     <w:p>
       <w:pPr>
@@ -7549,7 +7443,7 @@
           <w:lang w:val="en-GB"/>
         </w:rPr>
       </w:pPr>
-      <w:bookmarkStart w:id="43" w:name="_Toc56100894"/>
+      <w:bookmarkStart w:id="44" w:name="_Toc56104787"/>
       <w:r>
         <w:rPr>
           <w:lang w:val="en-GB"/>
@@ -7574,7 +7468,7 @@
         </w:rPr>
         <w:t>OPC UA Client-Expert</w:t>
       </w:r>
-      <w:bookmarkEnd w:id="43"/>
+      <w:bookmarkEnd w:id="44"/>
     </w:p>
     <w:p>
       <w:pPr>
@@ -7620,7 +7514,7 @@
           <w:lang w:val="en-GB"/>
         </w:rPr>
       </w:pPr>
-      <w:bookmarkStart w:id="44" w:name="_Toc56100897"/>
+      <w:bookmarkStart w:id="45" w:name="_Toc56104788"/>
       <w:r>
         <w:rPr>
           <w:lang w:val="en-GB"/>
@@ -7645,15 +7539,13 @@
         </w:rPr>
         <w:t>4</w:t>
       </w:r>
-      <w:bookmarkStart w:id="45" w:name="_GoBack"/>
+      <w:r>
+        <w:rPr>
+          <w:lang w:val="en-GB"/>
+        </w:rPr>
+        <w:t>0/License</w:t>
+      </w:r>
       <w:bookmarkEnd w:id="45"/>
-      <w:r>
-        <w:rPr>
-          <w:lang w:val="en-GB"/>
-        </w:rPr>
-        <w:t>0/License</w:t>
-      </w:r>
-      <w:bookmarkEnd w:id="44"/>
     </w:p>
     <w:p>
       <w:pPr>
@@ -7689,7 +7581,7 @@
       <w:bookmarkStart w:id="46" w:name="_Toc522094886"/>
       <w:bookmarkStart w:id="47" w:name="_Toc522094938"/>
       <w:bookmarkStart w:id="48" w:name="_Toc522168340"/>
-      <w:bookmarkEnd w:id="40"/>
+      <w:bookmarkEnd w:id="41"/>
     </w:p>
     <w:p>
       <w:pPr>
@@ -7698,7 +7590,7 @@
           <w:lang w:val="en-GB"/>
         </w:rPr>
       </w:pPr>
-      <w:bookmarkStart w:id="49" w:name="_Toc56100898"/>
+      <w:bookmarkStart w:id="49" w:name="_Toc56104789"/>
       <w:r>
         <w:rPr>
           <w:lang w:val="en-GB"/>
@@ -8115,7 +8007,7 @@
             </wp:anchor>
           </w:drawing>
         </mc:Choice>
-        <mc:Fallback xmlns:w16="http://schemas.microsoft.com/office/word/2018/wordml" xmlns:w16cex="http://schemas.microsoft.com/office/word/2018/wordml/cex">
+        <mc:Fallback xmlns:w16cex="http://schemas.microsoft.com/office/word/2018/wordml/cex" xmlns:w16="http://schemas.microsoft.com/office/word/2018/wordml">
           <w:pict>
             <v:shapetype w14:anchorId="152BC94E" id="_x0000_t202" coordsize="21600,21600" o:spt="202" path="m,l,21600r21600,l21600,xe">
               <v:stroke joinstyle="miter"/>
@@ -12320,7 +12212,7 @@
 </file>
 
 <file path=customXml/itemProps1.xml><?xml version="1.0" encoding="utf-8"?>
-<ds:datastoreItem xmlns:ds="http://schemas.openxmlformats.org/officeDocument/2006/customXml" ds:itemID="{832608C9-6D52-4648-9C4B-158BAEE8507A}">
+<ds:datastoreItem xmlns:ds="http://schemas.openxmlformats.org/officeDocument/2006/customXml" ds:itemID="{FC7868A0-B57B-4C2A-B62B-9D27D93188A5}">
   <ds:schemaRefs>
     <ds:schemaRef ds:uri="http://schemas.openxmlformats.org/officeDocument/2006/bibliography"/>
   </ds:schemaRefs>

</xml_diff>